<commit_message>
added port and mongo connections
</commit_message>
<xml_diff>
--- a/FullStackInstructions.docx
+++ b/FullStackInstructions.docx
@@ -12,31 +12,10 @@
         <w:spacing w:line="600" w:lineRule="auto"/>
       </w:pPr>
       <w:r>
-        <w:t xml:space="preserve">Initialize </w:t>
-      </w:r>
-      <w:proofErr w:type="spellStart"/>
-      <w:r>
-        <w:t>npm</w:t>
-      </w:r>
-      <w:proofErr w:type="spellEnd"/>
-      <w:r>
-        <w:t xml:space="preserve"> (</w:t>
-      </w:r>
-      <w:proofErr w:type="spellStart"/>
-      <w:r>
-        <w:t>npm</w:t>
-      </w:r>
-      <w:proofErr w:type="spellEnd"/>
-      <w:r>
-        <w:t xml:space="preserve"> </w:t>
-      </w:r>
-      <w:proofErr w:type="spellStart"/>
-      <w:r>
-        <w:t>init</w:t>
-      </w:r>
-      <w:proofErr w:type="spellEnd"/>
-      <w:r>
-        <w:t>)</w:t>
+        <w:t>Initialize npm</w:t>
+      </w:r>
+      <w:r>
+        <w:t xml:space="preserve"> (npm init)</w:t>
       </w:r>
       <w:r>
         <w:t xml:space="preserve"> and install dependencies</w:t>
@@ -52,47 +31,7 @@
         <w:spacing w:line="600" w:lineRule="auto"/>
       </w:pPr>
       <w:r>
-        <w:t xml:space="preserve">Express, </w:t>
-      </w:r>
-      <w:proofErr w:type="spellStart"/>
-      <w:r>
-        <w:t>dotenv</w:t>
-      </w:r>
-      <w:proofErr w:type="spellEnd"/>
-      <w:r>
-        <w:t xml:space="preserve">, </w:t>
-      </w:r>
-      <w:proofErr w:type="spellStart"/>
-      <w:r>
-        <w:t>cors</w:t>
-      </w:r>
-      <w:proofErr w:type="spellEnd"/>
-      <w:r>
-        <w:t xml:space="preserve">, </w:t>
-      </w:r>
-      <w:proofErr w:type="spellStart"/>
-      <w:r>
-        <w:t>mongodb</w:t>
-      </w:r>
-      <w:proofErr w:type="spellEnd"/>
-      <w:r>
-        <w:t xml:space="preserve">, </w:t>
-      </w:r>
-      <w:proofErr w:type="spellStart"/>
-      <w:r>
-        <w:t>ejs</w:t>
-      </w:r>
-      <w:proofErr w:type="spellEnd"/>
-      <w:r>
-        <w:t xml:space="preserve">, </w:t>
-      </w:r>
-      <w:proofErr w:type="spellStart"/>
-      <w:r>
-        <w:t>nodemon</w:t>
-      </w:r>
-      <w:proofErr w:type="spellEnd"/>
-      <w:r>
-        <w:t>, (--save-dev)</w:t>
+        <w:t>Express, dotenv, cors, mongodb, ejs, nodemon, (--save-dev)</w:t>
       </w:r>
     </w:p>
     <w:p>
@@ -147,15 +86,33 @@
         <w:spacing w:line="600" w:lineRule="auto"/>
       </w:pPr>
       <w:r>
-        <w:t xml:space="preserve">Const app= </w:t>
-      </w:r>
-      <w:proofErr w:type="gramStart"/>
-      <w:r>
-        <w:t>express(</w:t>
-      </w:r>
-      <w:proofErr w:type="gramEnd"/>
-      <w:r>
-        <w:t>)</w:t>
+        <w:t>Const app= express()</w:t>
+      </w:r>
+    </w:p>
+    <w:p>
+      <w:pPr>
+        <w:pStyle w:val="ListParagraph"/>
+        <w:numPr>
+          <w:ilvl w:val="2"/>
+          <w:numId w:val="1"/>
+        </w:numPr>
+        <w:spacing w:line="600" w:lineRule="auto"/>
+      </w:pPr>
+      <w:r>
+        <w:t>Const cors = require(‘cors’)</w:t>
+      </w:r>
+    </w:p>
+    <w:p>
+      <w:pPr>
+        <w:pStyle w:val="ListParagraph"/>
+        <w:numPr>
+          <w:ilvl w:val="2"/>
+          <w:numId w:val="1"/>
+        </w:numPr>
+        <w:spacing w:line="600" w:lineRule="auto"/>
+      </w:pPr>
+      <w:r>
+        <w:t>Const MongoClient =require(‘mongodb’).MongoClient</w:t>
       </w:r>
     </w:p>
     <w:p>
@@ -181,15 +138,10 @@
         <w:spacing w:line="600" w:lineRule="auto"/>
       </w:pPr>
       <w:r>
-        <w:t xml:space="preserve">Connect to </w:t>
-      </w:r>
-      <w:proofErr w:type="spellStart"/>
-      <w:r>
-        <w:t>Mongodb</w:t>
-      </w:r>
-      <w:proofErr w:type="spellEnd"/>
-      <w:r>
-        <w:t xml:space="preserve"> – add connection string to .env file</w:t>
+        <w:t>Connect to Mongodb – add connection string to .env file</w:t>
+      </w:r>
+      <w:r>
+        <w:t xml:space="preserve"> (Add .env to gitignore)</w:t>
       </w:r>
     </w:p>
     <w:p>
@@ -215,15 +167,7 @@
         <w:spacing w:line="600" w:lineRule="auto"/>
       </w:pPr>
       <w:r>
-        <w:t xml:space="preserve">Test </w:t>
-      </w:r>
-      <w:proofErr w:type="spellStart"/>
-      <w:r>
-        <w:t>Mongodb</w:t>
-      </w:r>
-      <w:proofErr w:type="spellEnd"/>
-      <w:r>
-        <w:t xml:space="preserve"> and port connection</w:t>
+        <w:t>Test Mongodb and port connection</w:t>
       </w:r>
     </w:p>
     <w:p>
@@ -249,15 +193,7 @@
         <w:spacing w:line="600" w:lineRule="auto"/>
       </w:pPr>
       <w:r>
-        <w:t xml:space="preserve">Create </w:t>
-      </w:r>
-      <w:proofErr w:type="spellStart"/>
-      <w:r>
-        <w:t>gitignore</w:t>
-      </w:r>
-      <w:proofErr w:type="spellEnd"/>
-      <w:r>
-        <w:t xml:space="preserve"> file</w:t>
+        <w:t>Create gitignore file</w:t>
       </w:r>
     </w:p>
     <w:p>
@@ -270,15 +206,7 @@
         <w:spacing w:line="600" w:lineRule="auto"/>
       </w:pPr>
       <w:r>
-        <w:t xml:space="preserve">Create public and views folders – add main.js and style.css to public and </w:t>
-      </w:r>
-      <w:proofErr w:type="spellStart"/>
-      <w:r>
-        <w:t>index.ejs</w:t>
-      </w:r>
-      <w:proofErr w:type="spellEnd"/>
-      <w:r>
-        <w:t xml:space="preserve"> to views</w:t>
+        <w:t>Create public and views folders – add main.js and style.css to public and index.ejs to views</w:t>
       </w:r>
     </w:p>
     <w:p>
@@ -291,23 +219,7 @@
         <w:spacing w:line="600" w:lineRule="auto"/>
       </w:pPr>
       <w:r>
-        <w:t xml:space="preserve">From root, </w:t>
-      </w:r>
-      <w:proofErr w:type="spellStart"/>
-      <w:r>
-        <w:t>init</w:t>
-      </w:r>
-      <w:proofErr w:type="spellEnd"/>
-      <w:r>
-        <w:t xml:space="preserve"> local </w:t>
-      </w:r>
-      <w:proofErr w:type="spellStart"/>
-      <w:r>
-        <w:t>git</w:t>
-      </w:r>
-      <w:proofErr w:type="spellEnd"/>
-      <w:r>
-        <w:t xml:space="preserve"> repo and commit </w:t>
+        <w:t xml:space="preserve">From root, init local git repo and commit </w:t>
       </w:r>
     </w:p>
     <w:p>
@@ -346,13 +258,8 @@
         <w:spacing w:line="600" w:lineRule="auto"/>
       </w:pPr>
       <w:r>
-        <w:t>Heroku create simple-rap-</w:t>
-      </w:r>
-      <w:proofErr w:type="spellStart"/>
-      <w:r>
-        <w:t>api</w:t>
-      </w:r>
-      <w:proofErr w:type="spellEnd"/>
+        <w:t>Heroku create simple-rap-api</w:t>
+      </w:r>
     </w:p>
     <w:p>
       <w:pPr>
@@ -364,23 +271,9 @@
         <w:spacing w:line="600" w:lineRule="auto"/>
       </w:pPr>
       <w:r>
-        <w:t>Echo “</w:t>
-      </w:r>
-      <w:proofErr w:type="spellStart"/>
-      <w:proofErr w:type="gramStart"/>
-      <w:r>
-        <w:t>web:node</w:t>
-      </w:r>
-      <w:proofErr w:type="spellEnd"/>
-      <w:proofErr w:type="gramEnd"/>
-      <w:r>
-        <w:t xml:space="preserve"> server.js” &gt; </w:t>
-      </w:r>
-      <w:proofErr w:type="spellStart"/>
-      <w:r>
-        <w:t>Procfile</w:t>
-      </w:r>
-      <w:proofErr w:type="spellEnd"/>
+        <w:lastRenderedPageBreak/>
+        <w:t>Echo “web:node server.js” &gt; Procfile</w:t>
+      </w:r>
     </w:p>
     <w:p>
       <w:pPr>
@@ -392,13 +285,8 @@
         <w:spacing w:line="600" w:lineRule="auto"/>
       </w:pPr>
       <w:r>
-        <w:t xml:space="preserve">git </w:t>
-      </w:r>
-      <w:proofErr w:type="gramStart"/>
-      <w:r>
-        <w:t>add .</w:t>
-      </w:r>
-      <w:proofErr w:type="gramEnd"/>
+        <w:t>git add .</w:t>
+      </w:r>
     </w:p>
     <w:p>
       <w:pPr>
@@ -410,7 +298,6 @@
         <w:spacing w:line="600" w:lineRule="auto"/>
       </w:pPr>
       <w:r>
-        <w:lastRenderedPageBreak/>
         <w:t>git commit -m “changes”</w:t>
       </w:r>
     </w:p>

</xml_diff>